<commit_message>
Started working on Back-End and Front-End
</commit_message>
<xml_diff>
--- a/12. CPL/SA/Reports/BDSE07-CPL-0922_FrancisAbarca_Prototype.docx
+++ b/12. CPL/SA/Reports/BDSE07-CPL-0922_FrancisAbarca_Prototype.docx
@@ -71,7 +71,7 @@
                     </pic:cNvPicPr>
                   </pic:nvPicPr>
                   <pic:blipFill>
-                    <a:blip r:embed="rId9">
+                    <a:blip r:embed="rId11">
                       <a:extLst>
                         <a:ext uri="{28A0092B-C50C-407E-A947-70E740481C1C}">
                           <a14:useLocalDpi xmlns:a14="http://schemas.microsoft.com/office/drawing/2010/main" val="0"/>
@@ -133,7 +133,7 @@
                     </pic:cNvPicPr>
                   </pic:nvPicPr>
                   <pic:blipFill>
-                    <a:blip r:embed="rId10" cstate="print">
+                    <a:blip r:embed="rId12" cstate="print">
                       <a:extLst>
                         <a:ext uri="{28A0092B-C50C-407E-A947-70E740481C1C}">
                           <a14:useLocalDpi xmlns:a14="http://schemas.microsoft.com/office/drawing/2010/main" val="0"/>
@@ -944,10 +944,10 @@
                 <w:noProof/>
               </w:rPr>
               <w:drawing>
-                <wp:anchor distT="0" distB="0" distL="114300" distR="114300" simplePos="0" relativeHeight="251660288" behindDoc="0" locked="0" layoutInCell="1" allowOverlap="1" wp14:anchorId="3B0FCCF0" wp14:editId="3B9AD77A">
+                <wp:anchor distT="0" distB="0" distL="114300" distR="114300" simplePos="0" relativeHeight="251660288" behindDoc="0" locked="0" layoutInCell="1" allowOverlap="1" wp14:anchorId="3B0FCCF0" wp14:editId="5B286536">
                   <wp:simplePos x="0" y="0"/>
                   <wp:positionH relativeFrom="column">
-                    <wp:posOffset>1128867</wp:posOffset>
+                    <wp:posOffset>1214120</wp:posOffset>
                   </wp:positionH>
                   <wp:positionV relativeFrom="paragraph">
                     <wp:posOffset>73660</wp:posOffset>
@@ -969,7 +969,7 @@
                           </pic:cNvPicPr>
                         </pic:nvPicPr>
                         <pic:blipFill>
-                          <a:blip r:embed="rId11" cstate="print">
+                          <a:blip r:embed="rId13" cstate="print">
                             <a:extLst>
                               <a:ext uri="{28A0092B-C50C-407E-A947-70E740481C1C}">
                                 <a14:useLocalDpi xmlns:a14="http://schemas.microsoft.com/office/drawing/2010/main" val="0"/>
@@ -1211,7 +1211,7 @@
           <w:szCs w:val="28"/>
         </w:rPr>
         <w:lastRenderedPageBreak/>
-        <w:t>About Page</w:t>
+        <w:t>Login Page</w:t>
       </w:r>
     </w:p>
     <w:p>
@@ -1231,6 +1231,52 @@
         </w:rPr>
         <w:t>Desktop (1920x1080)</w:t>
       </w:r>
+      <w:r>
+        <w:rPr>
+          <w:noProof/>
+        </w:rPr>
+        <w:t xml:space="preserve"> </w:t>
+      </w:r>
+      <w:r>
+        <w:rPr>
+          <w:rFonts w:ascii="Cambria" w:hAnsi="Cambria"/>
+        </w:rPr>
+        <w:drawing>
+          <wp:inline distT="0" distB="0" distL="0" distR="0" wp14:anchorId="6C1F9CD1" wp14:editId="26D3ED2D">
+            <wp:extent cx="5594250" cy="3143250"/>
+            <wp:effectExtent l="0" t="0" r="6985" b="0"/>
+            <wp:docPr id="2084738540" name="Picture 1"/>
+            <wp:cNvGraphicFramePr>
+              <a:graphicFrameLocks xmlns:a="http://schemas.openxmlformats.org/drawingml/2006/main" noChangeAspect="1"/>
+            </wp:cNvGraphicFramePr>
+            <a:graphic xmlns:a="http://schemas.openxmlformats.org/drawingml/2006/main">
+              <a:graphicData uri="http://schemas.openxmlformats.org/drawingml/2006/picture">
+                <pic:pic xmlns:pic="http://schemas.openxmlformats.org/drawingml/2006/picture">
+                  <pic:nvPicPr>
+                    <pic:cNvPr id="2084738540" name=""/>
+                    <pic:cNvPicPr/>
+                  </pic:nvPicPr>
+                  <pic:blipFill>
+                    <a:blip r:embed="rId14"/>
+                    <a:stretch>
+                      <a:fillRect/>
+                    </a:stretch>
+                  </pic:blipFill>
+                  <pic:spPr>
+                    <a:xfrm>
+                      <a:off x="0" y="0"/>
+                      <a:ext cx="5598514" cy="3145646"/>
+                    </a:xfrm>
+                    <a:prstGeom prst="rect">
+                      <a:avLst/>
+                    </a:prstGeom>
+                  </pic:spPr>
+                </pic:pic>
+              </a:graphicData>
+            </a:graphic>
+          </wp:inline>
+        </w:drawing>
+      </w:r>
     </w:p>
     <w:p>
       <w:pPr>
@@ -1249,11 +1295,77 @@
         </w:rPr>
         <w:t>Mobile (1080x1920)</w:t>
       </w:r>
+      <w:r>
+        <w:rPr>
+          <w:rFonts w:ascii="Cambria" w:hAnsi="Cambria"/>
+        </w:rPr>
+        <w:br/>
+      </w:r>
+      <w:r>
+        <w:rPr>
+          <w:noProof/>
+        </w:rPr>
+        <w:t xml:space="preserve"> </w:t>
+      </w:r>
+      <w:r>
+        <w:rPr>
+          <w:rFonts w:ascii="Cambria" w:hAnsi="Cambria"/>
+        </w:rPr>
+        <w:drawing>
+          <wp:inline distT="0" distB="0" distL="0" distR="0" wp14:anchorId="3E775F20" wp14:editId="5E3DECA6">
+            <wp:extent cx="2476500" cy="4404561"/>
+            <wp:effectExtent l="0" t="0" r="0" b="0"/>
+            <wp:docPr id="1595121928" name="Picture 1" descr="A screenshot of a login form&#10;&#10;Description automatically generated"/>
+            <wp:cNvGraphicFramePr>
+              <a:graphicFrameLocks xmlns:a="http://schemas.openxmlformats.org/drawingml/2006/main" noChangeAspect="1"/>
+            </wp:cNvGraphicFramePr>
+            <a:graphic xmlns:a="http://schemas.openxmlformats.org/drawingml/2006/main">
+              <a:graphicData uri="http://schemas.openxmlformats.org/drawingml/2006/picture">
+                <pic:pic xmlns:pic="http://schemas.openxmlformats.org/drawingml/2006/picture">
+                  <pic:nvPicPr>
+                    <pic:cNvPr id="1595121928" name="Picture 1" descr="A screenshot of a login form&#10;&#10;Description automatically generated"/>
+                    <pic:cNvPicPr/>
+                  </pic:nvPicPr>
+                  <pic:blipFill>
+                    <a:blip r:embed="rId15"/>
+                    <a:stretch>
+                      <a:fillRect/>
+                    </a:stretch>
+                  </pic:blipFill>
+                  <pic:spPr>
+                    <a:xfrm>
+                      <a:off x="0" y="0"/>
+                      <a:ext cx="2486779" cy="4422843"/>
+                    </a:xfrm>
+                    <a:prstGeom prst="rect">
+                      <a:avLst/>
+                    </a:prstGeom>
+                  </pic:spPr>
+                </pic:pic>
+              </a:graphicData>
+            </a:graphic>
+          </wp:inline>
+        </w:drawing>
+      </w:r>
     </w:p>
     <w:p>
       <w:pPr>
         <w:rPr>
           <w:rFonts w:ascii="Cambria" w:hAnsi="Cambria"/>
+        </w:rPr>
+      </w:pPr>
+    </w:p>
+    <w:p>
+      <w:pPr>
+        <w:rPr>
+          <w:rFonts w:ascii="Cambria" w:hAnsi="Cambria"/>
+        </w:rPr>
+      </w:pPr>
+    </w:p>
+    <w:p>
+      <w:pPr>
+        <w:rPr>
+          <w:rFonts w:ascii="Cambria" w:hAnsi="Cambria"/>
           <w:sz w:val="28"/>
           <w:szCs w:val="28"/>
         </w:rPr>
@@ -1264,7 +1376,8 @@
           <w:sz w:val="28"/>
           <w:szCs w:val="28"/>
         </w:rPr>
-        <w:t>Shopping Center (Home Page)</w:t>
+        <w:lastRenderedPageBreak/>
+        <w:t>Registration Page</w:t>
       </w:r>
     </w:p>
     <w:p>
@@ -1286,18 +1399,170 @@
       </w:r>
       <w:r>
         <w:rPr>
+          <w:noProof/>
+        </w:rPr>
+        <w:t xml:space="preserve"> </w:t>
+      </w:r>
+      <w:r>
+        <w:rPr>
+          <w:rFonts w:ascii="Cambria" w:hAnsi="Cambria"/>
+        </w:rPr>
+        <w:drawing>
+          <wp:inline distT="0" distB="0" distL="0" distR="0" wp14:anchorId="5703FAEF" wp14:editId="4CC46719">
+            <wp:extent cx="5636260" cy="3141987"/>
+            <wp:effectExtent l="0" t="0" r="2540" b="1270"/>
+            <wp:docPr id="502170415" name="Picture 1" descr="A screenshot of a register form&#10;&#10;Description automatically generated"/>
+            <wp:cNvGraphicFramePr>
+              <a:graphicFrameLocks xmlns:a="http://schemas.openxmlformats.org/drawingml/2006/main" noChangeAspect="1"/>
+            </wp:cNvGraphicFramePr>
+            <a:graphic xmlns:a="http://schemas.openxmlformats.org/drawingml/2006/main">
+              <a:graphicData uri="http://schemas.openxmlformats.org/drawingml/2006/picture">
+                <pic:pic xmlns:pic="http://schemas.openxmlformats.org/drawingml/2006/picture">
+                  <pic:nvPicPr>
+                    <pic:cNvPr id="502170415" name="Picture 1" descr="A screenshot of a register form&#10;&#10;Description automatically generated"/>
+                    <pic:cNvPicPr/>
+                  </pic:nvPicPr>
+                  <pic:blipFill>
+                    <a:blip r:embed="rId16"/>
+                    <a:stretch>
+                      <a:fillRect/>
+                    </a:stretch>
+                  </pic:blipFill>
+                  <pic:spPr>
+                    <a:xfrm>
+                      <a:off x="0" y="0"/>
+                      <a:ext cx="5642311" cy="3145360"/>
+                    </a:xfrm>
+                    <a:prstGeom prst="rect">
+                      <a:avLst/>
+                    </a:prstGeom>
+                  </pic:spPr>
+                </pic:pic>
+              </a:graphicData>
+            </a:graphic>
+          </wp:inline>
+        </w:drawing>
+      </w:r>
+    </w:p>
+    <w:p>
+      <w:pPr>
+        <w:pStyle w:val="ListParagraph"/>
+        <w:numPr>
+          <w:ilvl w:val="0"/>
+          <w:numId w:val="4"/>
+        </w:numPr>
+        <w:rPr>
+          <w:rFonts w:ascii="Cambria" w:hAnsi="Cambria"/>
+        </w:rPr>
+      </w:pPr>
+      <w:r>
+        <w:rPr>
+          <w:rFonts w:ascii="Cambria" w:hAnsi="Cambria"/>
+        </w:rPr>
+        <w:t>Mobile (1080x1920)</w:t>
+      </w:r>
+      <w:r>
+        <w:rPr>
           <w:rFonts w:ascii="Cambria" w:hAnsi="Cambria"/>
         </w:rPr>
         <w:br/>
       </w:r>
       <w:r>
         <w:rPr>
+          <w:noProof/>
+        </w:rPr>
+        <w:t xml:space="preserve"> </w:t>
+      </w:r>
+      <w:r>
+        <w:rPr>
           <w:rFonts w:ascii="Cambria" w:hAnsi="Cambria"/>
         </w:rPr>
         <w:drawing>
-          <wp:inline distT="0" distB="0" distL="0" distR="0" wp14:anchorId="68360AEB" wp14:editId="5315B85B">
-            <wp:extent cx="5598648" cy="2533654"/>
-            <wp:effectExtent l="0" t="0" r="2540" b="0"/>
+          <wp:inline distT="0" distB="0" distL="0" distR="0" wp14:anchorId="1785726A" wp14:editId="50D8E8EA">
+            <wp:extent cx="2834640" cy="5013420"/>
+            <wp:effectExtent l="0" t="0" r="3810" b="0"/>
+            <wp:docPr id="1309610958" name="Picture 1" descr="A screen shot of a login form&#10;&#10;Description automatically generated"/>
+            <wp:cNvGraphicFramePr>
+              <a:graphicFrameLocks xmlns:a="http://schemas.openxmlformats.org/drawingml/2006/main" noChangeAspect="1"/>
+            </wp:cNvGraphicFramePr>
+            <a:graphic xmlns:a="http://schemas.openxmlformats.org/drawingml/2006/main">
+              <a:graphicData uri="http://schemas.openxmlformats.org/drawingml/2006/picture">
+                <pic:pic xmlns:pic="http://schemas.openxmlformats.org/drawingml/2006/picture">
+                  <pic:nvPicPr>
+                    <pic:cNvPr id="1309610958" name="Picture 1" descr="A screen shot of a login form&#10;&#10;Description automatically generated"/>
+                    <pic:cNvPicPr/>
+                  </pic:nvPicPr>
+                  <pic:blipFill>
+                    <a:blip r:embed="rId17"/>
+                    <a:stretch>
+                      <a:fillRect/>
+                    </a:stretch>
+                  </pic:blipFill>
+                  <pic:spPr>
+                    <a:xfrm>
+                      <a:off x="0" y="0"/>
+                      <a:ext cx="2861582" cy="5061070"/>
+                    </a:xfrm>
+                    <a:prstGeom prst="rect">
+                      <a:avLst/>
+                    </a:prstGeom>
+                  </pic:spPr>
+                </pic:pic>
+              </a:graphicData>
+            </a:graphic>
+          </wp:inline>
+        </w:drawing>
+      </w:r>
+    </w:p>
+    <w:p>
+      <w:pPr>
+        <w:rPr>
+          <w:rFonts w:ascii="Cambria" w:hAnsi="Cambria"/>
+          <w:sz w:val="28"/>
+          <w:szCs w:val="28"/>
+        </w:rPr>
+      </w:pPr>
+      <w:r>
+        <w:rPr>
+          <w:rFonts w:ascii="Cambria" w:hAnsi="Cambria"/>
+          <w:sz w:val="28"/>
+          <w:szCs w:val="28"/>
+        </w:rPr>
+        <w:lastRenderedPageBreak/>
+        <w:t>Shopping Center (Home Page)</w:t>
+      </w:r>
+    </w:p>
+    <w:p>
+      <w:pPr>
+        <w:pStyle w:val="ListParagraph"/>
+        <w:numPr>
+          <w:ilvl w:val="0"/>
+          <w:numId w:val="4"/>
+        </w:numPr>
+        <w:rPr>
+          <w:rFonts w:ascii="Cambria" w:hAnsi="Cambria"/>
+        </w:rPr>
+      </w:pPr>
+      <w:r>
+        <w:rPr>
+          <w:rFonts w:ascii="Cambria" w:hAnsi="Cambria"/>
+        </w:rPr>
+        <w:t>Desktop (1920x1080)</w:t>
+      </w:r>
+      <w:r>
+        <w:rPr>
+          <w:rFonts w:ascii="Cambria" w:hAnsi="Cambria"/>
+        </w:rPr>
+        <w:br/>
+      </w:r>
+      <w:r>
+        <w:rPr>
+          <w:rFonts w:ascii="Cambria" w:hAnsi="Cambria"/>
+        </w:rPr>
+        <w:drawing>
+          <wp:inline distT="0" distB="0" distL="0" distR="0" wp14:anchorId="68360AEB" wp14:editId="266A0676">
+            <wp:extent cx="5583141" cy="2533654"/>
+            <wp:effectExtent l="0" t="0" r="0" b="0"/>
             <wp:docPr id="1100770878" name="Picture 1"/>
             <wp:cNvGraphicFramePr>
               <a:graphicFrameLocks xmlns:a="http://schemas.openxmlformats.org/drawingml/2006/main" noChangeAspect="1"/>
@@ -1310,7 +1575,7 @@
                     <pic:cNvPicPr/>
                   </pic:nvPicPr>
                   <pic:blipFill>
-                    <a:blip r:embed="rId12" cstate="print">
+                    <a:blip r:embed="rId18" cstate="print">
                       <a:extLst>
                         <a:ext uri="{28A0092B-C50C-407E-A947-70E740481C1C}">
                           <a14:useLocalDpi xmlns:a14="http://schemas.microsoft.com/office/drawing/2010/main" val="0"/>
@@ -1324,7 +1589,7 @@
                   <pic:spPr>
                     <a:xfrm>
                       <a:off x="0" y="0"/>
-                      <a:ext cx="5598648" cy="2533654"/>
+                      <a:ext cx="5583141" cy="2533654"/>
                     </a:xfrm>
                     <a:prstGeom prst="rect">
                       <a:avLst/>
@@ -1386,7 +1651,7 @@
                     <pic:cNvPicPr/>
                   </pic:nvPicPr>
                   <pic:blipFill>
-                    <a:blip r:embed="rId13"/>
+                    <a:blip r:embed="rId19"/>
                     <a:stretch>
                       <a:fillRect/>
                     </a:stretch>
@@ -1411,6 +1676,27 @@
       <w:pPr>
         <w:rPr>
           <w:rFonts w:ascii="Cambria" w:hAnsi="Cambria"/>
+        </w:rPr>
+      </w:pPr>
+    </w:p>
+    <w:p>
+      <w:pPr>
+        <w:rPr>
+          <w:rFonts w:ascii="Cambria" w:hAnsi="Cambria"/>
+        </w:rPr>
+      </w:pPr>
+    </w:p>
+    <w:p>
+      <w:pPr>
+        <w:rPr>
+          <w:rFonts w:ascii="Cambria" w:hAnsi="Cambria"/>
+        </w:rPr>
+      </w:pPr>
+    </w:p>
+    <w:p>
+      <w:pPr>
+        <w:rPr>
+          <w:rFonts w:ascii="Cambria" w:hAnsi="Cambria"/>
           <w:sz w:val="28"/>
           <w:szCs w:val="28"/>
         </w:rPr>
@@ -1468,7 +1754,7 @@
                     <pic:cNvPicPr/>
                   </pic:nvPicPr>
                   <pic:blipFill>
-                    <a:blip r:embed="rId14"/>
+                    <a:blip r:embed="rId20"/>
                     <a:stretch>
                       <a:fillRect/>
                     </a:stretch>
@@ -1538,7 +1824,7 @@
                     <pic:cNvPicPr/>
                   </pic:nvPicPr>
                   <pic:blipFill>
-                    <a:blip r:embed="rId15"/>
+                    <a:blip r:embed="rId21"/>
                     <a:stretch>
                       <a:fillRect/>
                     </a:stretch>
@@ -1620,7 +1906,7 @@
                     <pic:cNvPicPr/>
                   </pic:nvPicPr>
                   <pic:blipFill>
-                    <a:blip r:embed="rId16"/>
+                    <a:blip r:embed="rId22"/>
                     <a:stretch>
                       <a:fillRect/>
                     </a:stretch>
@@ -1675,9 +1961,9 @@
           <w:rFonts w:ascii="Cambria" w:hAnsi="Cambria"/>
         </w:rPr>
         <w:drawing>
-          <wp:inline distT="0" distB="0" distL="0" distR="0" wp14:anchorId="0AFF1E8A" wp14:editId="58F64AC7">
-            <wp:extent cx="2871868" cy="5086350"/>
-            <wp:effectExtent l="0" t="0" r="5080" b="0"/>
+          <wp:inline distT="0" distB="0" distL="0" distR="0" wp14:anchorId="0AFF1E8A" wp14:editId="43903979">
+            <wp:extent cx="2805181" cy="4968240"/>
+            <wp:effectExtent l="0" t="0" r="0" b="3810"/>
             <wp:docPr id="919316806" name="Picture 1" descr="A screenshot of a computer&#10;&#10;Description automatically generated"/>
             <wp:cNvGraphicFramePr>
               <a:graphicFrameLocks xmlns:a="http://schemas.openxmlformats.org/drawingml/2006/main" noChangeAspect="1"/>
@@ -1690,7 +1976,7 @@
                     <pic:cNvPicPr/>
                   </pic:nvPicPr>
                   <pic:blipFill>
-                    <a:blip r:embed="rId17"/>
+                    <a:blip r:embed="rId23"/>
                     <a:stretch>
                       <a:fillRect/>
                     </a:stretch>
@@ -1698,7 +1984,7 @@
                   <pic:spPr>
                     <a:xfrm>
                       <a:off x="0" y="0"/>
-                      <a:ext cx="2898960" cy="5134332"/>
+                      <a:ext cx="2847236" cy="5042723"/>
                     </a:xfrm>
                     <a:prstGeom prst="rect">
                       <a:avLst/>
@@ -1746,6 +2032,52 @@
         </w:rPr>
         <w:t>Desktop (1920x1080)</w:t>
       </w:r>
+      <w:r>
+        <w:rPr>
+          <w:noProof/>
+        </w:rPr>
+        <w:t xml:space="preserve"> </w:t>
+      </w:r>
+      <w:r>
+        <w:rPr>
+          <w:rFonts w:ascii="Cambria" w:hAnsi="Cambria"/>
+        </w:rPr>
+        <w:drawing>
+          <wp:inline distT="0" distB="0" distL="0" distR="0" wp14:anchorId="577B473A" wp14:editId="7C9B9DDC">
+            <wp:extent cx="5731510" cy="2590530"/>
+            <wp:effectExtent l="0" t="0" r="2540" b="635"/>
+            <wp:docPr id="133249310" name="Picture 1" descr="A screenshot of a computer&#10;&#10;Description automatically generated"/>
+            <wp:cNvGraphicFramePr>
+              <a:graphicFrameLocks xmlns:a="http://schemas.openxmlformats.org/drawingml/2006/main" noChangeAspect="1"/>
+            </wp:cNvGraphicFramePr>
+            <a:graphic xmlns:a="http://schemas.openxmlformats.org/drawingml/2006/main">
+              <a:graphicData uri="http://schemas.openxmlformats.org/drawingml/2006/picture">
+                <pic:pic xmlns:pic="http://schemas.openxmlformats.org/drawingml/2006/picture">
+                  <pic:nvPicPr>
+                    <pic:cNvPr id="133249310" name="Picture 1" descr="A screenshot of a computer&#10;&#10;Description automatically generated"/>
+                    <pic:cNvPicPr/>
+                  </pic:nvPicPr>
+                  <pic:blipFill>
+                    <a:blip r:embed="rId24"/>
+                    <a:stretch>
+                      <a:fillRect/>
+                    </a:stretch>
+                  </pic:blipFill>
+                  <pic:spPr>
+                    <a:xfrm>
+                      <a:off x="0" y="0"/>
+                      <a:ext cx="5743293" cy="2595856"/>
+                    </a:xfrm>
+                    <a:prstGeom prst="rect">
+                      <a:avLst/>
+                    </a:prstGeom>
+                  </pic:spPr>
+                </pic:pic>
+              </a:graphicData>
+            </a:graphic>
+          </wp:inline>
+        </w:drawing>
+      </w:r>
     </w:p>
     <w:p>
       <w:pPr>
@@ -1764,10 +2096,62 @@
         </w:rPr>
         <w:t>Mobile (1080x1920)</w:t>
       </w:r>
+      <w:r>
+        <w:rPr>
+          <w:rFonts w:ascii="Cambria" w:hAnsi="Cambria"/>
+        </w:rPr>
+        <w:br/>
+      </w:r>
+      <w:r>
+        <w:rPr>
+          <w:noProof/>
+        </w:rPr>
+        <w:t xml:space="preserve"> </w:t>
+      </w:r>
+      <w:r>
+        <w:rPr>
+          <w:rFonts w:ascii="Cambria" w:hAnsi="Cambria"/>
+        </w:rPr>
+        <w:drawing>
+          <wp:inline distT="0" distB="0" distL="0" distR="0" wp14:anchorId="30C4A1EF" wp14:editId="258F6CD7">
+            <wp:extent cx="2906346" cy="5143500"/>
+            <wp:effectExtent l="0" t="0" r="8890" b="0"/>
+            <wp:docPr id="445904643" name="Picture 1" descr="A screenshot of a phone&#10;&#10;Description automatically generated"/>
+            <wp:cNvGraphicFramePr>
+              <a:graphicFrameLocks xmlns:a="http://schemas.openxmlformats.org/drawingml/2006/main" noChangeAspect="1"/>
+            </wp:cNvGraphicFramePr>
+            <a:graphic xmlns:a="http://schemas.openxmlformats.org/drawingml/2006/main">
+              <a:graphicData uri="http://schemas.openxmlformats.org/drawingml/2006/picture">
+                <pic:pic xmlns:pic="http://schemas.openxmlformats.org/drawingml/2006/picture">
+                  <pic:nvPicPr>
+                    <pic:cNvPr id="445904643" name="Picture 1" descr="A screenshot of a phone&#10;&#10;Description automatically generated"/>
+                    <pic:cNvPicPr/>
+                  </pic:nvPicPr>
+                  <pic:blipFill>
+                    <a:blip r:embed="rId25"/>
+                    <a:stretch>
+                      <a:fillRect/>
+                    </a:stretch>
+                  </pic:blipFill>
+                  <pic:spPr>
+                    <a:xfrm>
+                      <a:off x="0" y="0"/>
+                      <a:ext cx="2926002" cy="5178286"/>
+                    </a:xfrm>
+                    <a:prstGeom prst="rect">
+                      <a:avLst/>
+                    </a:prstGeom>
+                  </pic:spPr>
+                </pic:pic>
+              </a:graphicData>
+            </a:graphic>
+          </wp:inline>
+        </w:drawing>
+      </w:r>
     </w:p>
     <w:p/>
-    <w:p/>
     <w:sectPr>
+      <w:headerReference w:type="default" r:id="rId26"/>
       <w:pgSz w:w="11906" w:h="16838"/>
       <w:pgMar w:top="1440" w:right="1080" w:bottom="1440" w:left="1080" w:header="720" w:footer="720" w:gutter="0"/>
       <w:pgNumType w:start="1"/>
@@ -1775,6 +2159,83 @@
     </w:sectPr>
   </w:body>
 </w:document>
+</file>
+
+<file path=word/endnotes.xml><?xml version="1.0" encoding="utf-8"?>
+<w:endnotes xmlns:wpc="http://schemas.microsoft.com/office/word/2010/wordprocessingCanvas" xmlns:cx="http://schemas.microsoft.com/office/drawing/2014/chartex" xmlns:cx1="http://schemas.microsoft.com/office/drawing/2015/9/8/chartex" xmlns:cx2="http://schemas.microsoft.com/office/drawing/2015/10/21/chartex" xmlns:cx3="http://schemas.microsoft.com/office/drawing/2016/5/9/chartex" xmlns:cx4="http://schemas.microsoft.com/office/drawing/2016/5/10/chartex" xmlns:cx5="http://schemas.microsoft.com/office/drawing/2016/5/11/chartex" xmlns:cx6="http://schemas.microsoft.com/office/drawing/2016/5/12/chartex" xmlns:cx7="http://schemas.microsoft.com/office/drawing/2016/5/13/chartex" xmlns:cx8="http://schemas.microsoft.com/office/drawing/2016/5/14/chartex" xmlns:mc="http://schemas.openxmlformats.org/markup-compatibility/2006" xmlns:aink="http://schemas.microsoft.com/office/drawing/2016/ink" xmlns:am3d="http://schemas.microsoft.com/office/drawing/2017/model3d" xmlns:o="urn:schemas-microsoft-com:office:office" xmlns:oel="http://schemas.microsoft.com/office/2019/extlst" xmlns:r="http://schemas.openxmlformats.org/officeDocument/2006/relationships" xmlns:m="http://schemas.openxmlformats.org/officeDocument/2006/math" xmlns:v="urn:schemas-microsoft-com:vml" xmlns:wp14="http://schemas.microsoft.com/office/word/2010/wordprocessingDrawing" xmlns:wp="http://schemas.openxmlformats.org/drawingml/2006/wordprocessingDrawing" xmlns:w10="urn:schemas-microsoft-com:office:word" xmlns:w="http://schemas.openxmlformats.org/wordprocessingml/2006/main" xmlns:w14="http://schemas.microsoft.com/office/word/2010/wordml" xmlns:w15="http://schemas.microsoft.com/office/word/2012/wordml" xmlns:w16cex="http://schemas.microsoft.com/office/word/2018/wordml/cex" xmlns:w16cid="http://schemas.microsoft.com/office/word/2016/wordml/cid" xmlns:w16="http://schemas.microsoft.com/office/word/2018/wordml" xmlns:w16sdtdh="http://schemas.microsoft.com/office/word/2020/wordml/sdtdatahash" xmlns:w16se="http://schemas.microsoft.com/office/word/2015/wordml/symex" xmlns:wpg="http://schemas.microsoft.com/office/word/2010/wordprocessingGroup" xmlns:wpi="http://schemas.microsoft.com/office/word/2010/wordprocessingInk" xmlns:wne="http://schemas.microsoft.com/office/word/2006/wordml" xmlns:wps="http://schemas.microsoft.com/office/word/2010/wordprocessingShape" mc:Ignorable="w14 w15 w16se w16cid w16 w16cex w16sdtdh wp14">
+  <w:endnote w:type="separator" w:id="-1">
+    <w:p>
+      <w:pPr>
+        <w:spacing w:after="0" w:line="240" w:lineRule="auto"/>
+      </w:pPr>
+      <w:r>
+        <w:separator/>
+      </w:r>
+    </w:p>
+  </w:endnote>
+  <w:endnote w:type="continuationSeparator" w:id="0">
+    <w:p>
+      <w:pPr>
+        <w:spacing w:after="0" w:line="240" w:lineRule="auto"/>
+      </w:pPr>
+      <w:r>
+        <w:continuationSeparator/>
+      </w:r>
+    </w:p>
+  </w:endnote>
+</w:endnotes>
+</file>
+
+<file path=word/footnotes.xml><?xml version="1.0" encoding="utf-8"?>
+<w:footnotes xmlns:wpc="http://schemas.microsoft.com/office/word/2010/wordprocessingCanvas" xmlns:cx="http://schemas.microsoft.com/office/drawing/2014/chartex" xmlns:cx1="http://schemas.microsoft.com/office/drawing/2015/9/8/chartex" xmlns:cx2="http://schemas.microsoft.com/office/drawing/2015/10/21/chartex" xmlns:cx3="http://schemas.microsoft.com/office/drawing/2016/5/9/chartex" xmlns:cx4="http://schemas.microsoft.com/office/drawing/2016/5/10/chartex" xmlns:cx5="http://schemas.microsoft.com/office/drawing/2016/5/11/chartex" xmlns:cx6="http://schemas.microsoft.com/office/drawing/2016/5/12/chartex" xmlns:cx7="http://schemas.microsoft.com/office/drawing/2016/5/13/chartex" xmlns:cx8="http://schemas.microsoft.com/office/drawing/2016/5/14/chartex" xmlns:mc="http://schemas.openxmlformats.org/markup-compatibility/2006" xmlns:aink="http://schemas.microsoft.com/office/drawing/2016/ink" xmlns:am3d="http://schemas.microsoft.com/office/drawing/2017/model3d" xmlns:o="urn:schemas-microsoft-com:office:office" xmlns:oel="http://schemas.microsoft.com/office/2019/extlst" xmlns:r="http://schemas.openxmlformats.org/officeDocument/2006/relationships" xmlns:m="http://schemas.openxmlformats.org/officeDocument/2006/math" xmlns:v="urn:schemas-microsoft-com:vml" xmlns:wp14="http://schemas.microsoft.com/office/word/2010/wordprocessingDrawing" xmlns:wp="http://schemas.openxmlformats.org/drawingml/2006/wordprocessingDrawing" xmlns:w10="urn:schemas-microsoft-com:office:word" xmlns:w="http://schemas.openxmlformats.org/wordprocessingml/2006/main" xmlns:w14="http://schemas.microsoft.com/office/word/2010/wordml" xmlns:w15="http://schemas.microsoft.com/office/word/2012/wordml" xmlns:w16cex="http://schemas.microsoft.com/office/word/2018/wordml/cex" xmlns:w16cid="http://schemas.microsoft.com/office/word/2016/wordml/cid" xmlns:w16="http://schemas.microsoft.com/office/word/2018/wordml" xmlns:w16sdtdh="http://schemas.microsoft.com/office/word/2020/wordml/sdtdatahash" xmlns:w16se="http://schemas.microsoft.com/office/word/2015/wordml/symex" xmlns:wpg="http://schemas.microsoft.com/office/word/2010/wordprocessingGroup" xmlns:wpi="http://schemas.microsoft.com/office/word/2010/wordprocessingInk" xmlns:wne="http://schemas.microsoft.com/office/word/2006/wordml" xmlns:wps="http://schemas.microsoft.com/office/word/2010/wordprocessingShape" mc:Ignorable="w14 w15 w16se w16cid w16 w16cex w16sdtdh wp14">
+  <w:footnote w:type="separator" w:id="-1">
+    <w:p>
+      <w:pPr>
+        <w:spacing w:after="0" w:line="240" w:lineRule="auto"/>
+      </w:pPr>
+      <w:r>
+        <w:separator/>
+      </w:r>
+    </w:p>
+  </w:footnote>
+  <w:footnote w:type="continuationSeparator" w:id="0">
+    <w:p>
+      <w:pPr>
+        <w:spacing w:after="0" w:line="240" w:lineRule="auto"/>
+      </w:pPr>
+      <w:r>
+        <w:continuationSeparator/>
+      </w:r>
+    </w:p>
+  </w:footnote>
+</w:footnotes>
+</file>
+
+<file path=word/header1.xml><?xml version="1.0" encoding="utf-8"?>
+<w:hdr xmlns:wpc="http://schemas.microsoft.com/office/word/2010/wordprocessingCanvas" xmlns:cx="http://schemas.microsoft.com/office/drawing/2014/chartex" xmlns:cx1="http://schemas.microsoft.com/office/drawing/2015/9/8/chartex" xmlns:cx2="http://schemas.microsoft.com/office/drawing/2015/10/21/chartex" xmlns:cx3="http://schemas.microsoft.com/office/drawing/2016/5/9/chartex" xmlns:cx4="http://schemas.microsoft.com/office/drawing/2016/5/10/chartex" xmlns:cx5="http://schemas.microsoft.com/office/drawing/2016/5/11/chartex" xmlns:cx6="http://schemas.microsoft.com/office/drawing/2016/5/12/chartex" xmlns:cx7="http://schemas.microsoft.com/office/drawing/2016/5/13/chartex" xmlns:cx8="http://schemas.microsoft.com/office/drawing/2016/5/14/chartex" xmlns:mc="http://schemas.openxmlformats.org/markup-compatibility/2006" xmlns:aink="http://schemas.microsoft.com/office/drawing/2016/ink" xmlns:am3d="http://schemas.microsoft.com/office/drawing/2017/model3d" xmlns:o="urn:schemas-microsoft-com:office:office" xmlns:oel="http://schemas.microsoft.com/office/2019/extlst" xmlns:r="http://schemas.openxmlformats.org/officeDocument/2006/relationships" xmlns:m="http://schemas.openxmlformats.org/officeDocument/2006/math" xmlns:v="urn:schemas-microsoft-com:vml" xmlns:wp14="http://schemas.microsoft.com/office/word/2010/wordprocessingDrawing" xmlns:wp="http://schemas.openxmlformats.org/drawingml/2006/wordprocessingDrawing" xmlns:w10="urn:schemas-microsoft-com:office:word" xmlns:w="http://schemas.openxmlformats.org/wordprocessingml/2006/main" xmlns:w14="http://schemas.microsoft.com/office/word/2010/wordml" xmlns:w15="http://schemas.microsoft.com/office/word/2012/wordml" xmlns:w16cex="http://schemas.microsoft.com/office/word/2018/wordml/cex" xmlns:w16cid="http://schemas.microsoft.com/office/word/2016/wordml/cid" xmlns:w16="http://schemas.microsoft.com/office/word/2018/wordml" xmlns:w16sdtdh="http://schemas.microsoft.com/office/word/2020/wordml/sdtdatahash" xmlns:w16se="http://schemas.microsoft.com/office/word/2015/wordml/symex" xmlns:wpg="http://schemas.microsoft.com/office/word/2010/wordprocessingGroup" xmlns:wpi="http://schemas.microsoft.com/office/word/2010/wordprocessingInk" xmlns:wne="http://schemas.microsoft.com/office/word/2006/wordml" xmlns:wps="http://schemas.microsoft.com/office/word/2010/wordprocessingShape" mc:Ignorable="w14 w15 w16se w16cid w16 w16cex w16sdtdh wp14">
+  <w:p>
+    <w:pPr>
+      <w:rPr>
+        <w:rFonts w:ascii="Cambria" w:hAnsi="Cambria"/>
+        <w:sz w:val="32"/>
+        <w:szCs w:val="32"/>
+      </w:rPr>
+    </w:pPr>
+    <w:r>
+      <w:rPr>
+        <w:rFonts w:ascii="Cambria" w:hAnsi="Cambria"/>
+        <w:sz w:val="28"/>
+        <w:szCs w:val="28"/>
+      </w:rPr>
+      <w:t>Topic Title: Improving Customer Experience in Retail Chains through AI Chatbots</w:t>
+    </w:r>
+  </w:p>
+  <w:p>
+    <w:pPr>
+      <w:pStyle w:val="Header"/>
+    </w:pPr>
+  </w:p>
+</w:hdr>
 </file>
 
 <file path=word/numbering.xml><?xml version="1.0" encoding="utf-8"?>
@@ -3080,6 +3541,50 @@
       <w:lang w:bidi="en-US"/>
     </w:rPr>
   </w:style>
+  <w:style w:type="paragraph" w:styleId="Header">
+    <w:name w:val="header"/>
+    <w:basedOn w:val="Normal"/>
+    <w:link w:val="HeaderChar"/>
+    <w:uiPriority w:val="99"/>
+    <w:unhideWhenUsed/>
+    <w:rsid w:val="00B20246"/>
+    <w:pPr>
+      <w:tabs>
+        <w:tab w:val="center" w:pos="4680"/>
+        <w:tab w:val="right" w:pos="9360"/>
+      </w:tabs>
+      <w:spacing w:after="0" w:line="240" w:lineRule="auto"/>
+    </w:pPr>
+  </w:style>
+  <w:style w:type="character" w:customStyle="1" w:styleId="HeaderChar">
+    <w:name w:val="Header Char"/>
+    <w:basedOn w:val="DefaultParagraphFont"/>
+    <w:link w:val="Header"/>
+    <w:uiPriority w:val="99"/>
+    <w:rsid w:val="00B20246"/>
+  </w:style>
+  <w:style w:type="paragraph" w:styleId="Footer">
+    <w:name w:val="footer"/>
+    <w:basedOn w:val="Normal"/>
+    <w:link w:val="FooterChar"/>
+    <w:uiPriority w:val="99"/>
+    <w:unhideWhenUsed/>
+    <w:rsid w:val="00B20246"/>
+    <w:pPr>
+      <w:tabs>
+        <w:tab w:val="center" w:pos="4680"/>
+        <w:tab w:val="right" w:pos="9360"/>
+      </w:tabs>
+      <w:spacing w:after="0" w:line="240" w:lineRule="auto"/>
+    </w:pPr>
+  </w:style>
+  <w:style w:type="character" w:customStyle="1" w:styleId="FooterChar">
+    <w:name w:val="Footer Char"/>
+    <w:basedOn w:val="DefaultParagraphFont"/>
+    <w:link w:val="Footer"/>
+    <w:uiPriority w:val="99"/>
+    <w:rsid w:val="00B20246"/>
+  </w:style>
 </w:styles>
 </file>
 

</xml_diff>